<commit_message>
no more hazards isA
</commit_message>
<xml_diff>
--- a/docs/Control Signals.docx
+++ b/docs/Control Signals.docx
@@ -88,35 +88,7 @@
         <w:rPr>
           <w:lang w:bidi="ar-EG"/>
         </w:rPr>
-        <w:t xml:space="preserve">ALU_SEL = </w:t>
-      </w:r>
-      <w:proofErr w:type="gramStart"/>
-      <w:r>
-        <w:rPr>
-          <w:lang w:bidi="ar-EG"/>
-        </w:rPr>
-        <w:t>OPCODE(</w:t>
-      </w:r>
-      <w:proofErr w:type="gramEnd"/>
-      <w:r>
-        <w:rPr>
-          <w:lang w:bidi="ar-EG"/>
-        </w:rPr>
-        <w:t xml:space="preserve">3 </w:t>
-      </w:r>
-      <w:proofErr w:type="spellStart"/>
-      <w:r>
-        <w:rPr>
-          <w:lang w:bidi="ar-EG"/>
-        </w:rPr>
-        <w:t>downto</w:t>
-      </w:r>
-      <w:proofErr w:type="spellEnd"/>
-      <w:r>
-        <w:rPr>
-          <w:lang w:bidi="ar-EG"/>
-        </w:rPr>
-        <w:t xml:space="preserve"> 0);</w:t>
+        <w:t>ALU_SEL = OPCODE(3 downto 0);</w:t>
       </w:r>
     </w:p>
     <w:p>
@@ -224,21 +196,7 @@
               <w:rPr>
                 <w:lang w:bidi="ar-EG"/>
               </w:rPr>
-              <w:t xml:space="preserve">0 - </w:t>
-            </w:r>
-            <w:proofErr w:type="spellStart"/>
-            <w:r>
-              <w:rPr>
-                <w:lang w:bidi="ar-EG"/>
-              </w:rPr>
-              <w:t>alu</w:t>
-            </w:r>
-            <w:proofErr w:type="spellEnd"/>
-            <w:r>
-              <w:rPr>
-                <w:lang w:bidi="ar-EG"/>
-              </w:rPr>
-              <w:t xml:space="preserve"> </w:t>
+              <w:t xml:space="preserve">0 - alu </w:t>
             </w:r>
           </w:p>
         </w:tc>
@@ -276,16 +234,8 @@
               <w:rPr>
                 <w:lang w:bidi="ar-EG"/>
               </w:rPr>
-              <w:t xml:space="preserve">1 – </w:t>
-            </w:r>
-            <w:proofErr w:type="spellStart"/>
-            <w:r>
-              <w:rPr>
-                <w:lang w:bidi="ar-EG"/>
-              </w:rPr>
-              <w:t>io</w:t>
-            </w:r>
-            <w:proofErr w:type="spellEnd"/>
+              <w:t>1 – io</w:t>
+            </w:r>
           </w:p>
         </w:tc>
         <w:tc>
@@ -464,16 +414,8 @@
               <w:rPr>
                 <w:lang w:bidi="ar-EG"/>
               </w:rPr>
-              <w:t xml:space="preserve"> </w:t>
-            </w:r>
-            <w:proofErr w:type="spellStart"/>
-            <w:r>
-              <w:rPr>
-                <w:lang w:bidi="ar-EG"/>
-              </w:rPr>
-              <w:t>Rdst</w:t>
-            </w:r>
-            <w:proofErr w:type="spellEnd"/>
+              <w:t xml:space="preserve"> Rdst</w:t>
+            </w:r>
           </w:p>
         </w:tc>
         <w:tc>
@@ -1893,27 +1835,13 @@
               <w:rPr>
                 <w:lang w:bidi="ar-EG"/>
               </w:rPr>
-              <w:t xml:space="preserve"> – ‘</w:t>
-            </w:r>
-            <w:proofErr w:type="gramStart"/>
-            <w:r>
-              <w:rPr>
-                <w:lang w:bidi="ar-EG"/>
-              </w:rPr>
-              <w:t xml:space="preserve">-‘ </w:t>
-            </w:r>
-            <w:r>
-              <w:rPr>
-                <w:lang w:bidi="ar-EG"/>
-              </w:rPr>
-              <w:t>and</w:t>
-            </w:r>
-            <w:proofErr w:type="gramEnd"/>
-            <w:r>
-              <w:rPr>
-                <w:lang w:bidi="ar-EG"/>
-              </w:rPr>
-              <w:t xml:space="preserve"> </w:t>
+              <w:t xml:space="preserve"> – ‘-‘ </w:t>
+            </w:r>
+            <w:r>
+              <w:rPr>
+                <w:lang w:bidi="ar-EG"/>
+              </w:rPr>
+              <w:t xml:space="preserve">and </w:t>
             </w:r>
             <w:r>
               <w:rPr>
@@ -2960,7 +2888,6 @@
           <w:p>
             <w:pPr>
               <w:rPr>
-                <w:rtl/>
                 <w:lang w:bidi="ar-EG"/>
               </w:rPr>
             </w:pPr>
@@ -3000,21 +2927,37 @@
                 <w:rtl/>
                 <w:lang w:bidi="ar-EG"/>
               </w:rPr>
-              <w:t>10010</w:t>
-            </w:r>
-          </w:p>
-          <w:p>
-            <w:pPr>
-              <w:rPr>
-                <w:lang w:bidi="ar-EG"/>
-              </w:rPr>
-            </w:pPr>
+              <w:t>1001</w:t>
+            </w:r>
             <w:r>
               <w:rPr>
                 <w:rFonts w:hint="cs"/>
                 <w:rtl/>
                 <w:lang w:bidi="ar-EG"/>
               </w:rPr>
+              <w:t>د</w:t>
+            </w:r>
+            <w:r>
+              <w:rPr>
+                <w:rFonts w:hint="cs"/>
+                <w:rtl/>
+                <w:lang w:bidi="ar-EG"/>
+              </w:rPr>
+              <w:t>0</w:t>
+            </w:r>
+          </w:p>
+          <w:p>
+            <w:pPr>
+              <w:rPr>
+                <w:lang w:bidi="ar-EG"/>
+              </w:rPr>
+            </w:pPr>
+            <w:r>
+              <w:rPr>
+                <w:rFonts w:hint="cs"/>
+                <w:rtl/>
+                <w:lang w:bidi="ar-EG"/>
+              </w:rPr>
               <w:t>10011</w:t>
             </w:r>
           </w:p>
@@ -3043,16 +2986,8 @@
               <w:rPr>
                 <w:lang w:bidi="ar-EG"/>
               </w:rPr>
-              <w:t xml:space="preserve">1 – </w:t>
-            </w:r>
-            <w:proofErr w:type="spellStart"/>
-            <w:r>
-              <w:rPr>
-                <w:lang w:bidi="ar-EG"/>
-              </w:rPr>
-              <w:t>Rdst</w:t>
-            </w:r>
-            <w:proofErr w:type="spellEnd"/>
+              <w:t>1 – Rdst</w:t>
+            </w:r>
           </w:p>
         </w:tc>
         <w:tc>
@@ -4349,7 +4284,7 @@
 </file>
 
 <file path=customXml/itemProps1.xml><?xml version="1.0" encoding="utf-8"?>
-<ds:datastoreItem xmlns:ds="http://schemas.openxmlformats.org/officeDocument/2006/customXml" ds:itemID="{B5A82468-5C71-4AAF-892C-B8C2B7A4CFEC}">
+<ds:datastoreItem xmlns:ds="http://schemas.openxmlformats.org/officeDocument/2006/customXml" ds:itemID="{46D16BCE-4842-4C93-9F2C-0943E029732B}">
   <ds:schemaRefs>
     <ds:schemaRef ds:uri="http://schemas.openxmlformats.org/officeDocument/2006/bibliography"/>
   </ds:schemaRefs>

</xml_diff>